<commit_message>
Updated ReadMe & Practice Effectively
</commit_message>
<xml_diff>
--- a/Storage/Practice Effectively.docx
+++ b/Storage/Practice Effectively.docx
@@ -50,7 +50,7 @@
         <w:rPr>
           <w:i/>
         </w:rPr>
-        <w:t xml:space="preserve">Master Your Scales and Instruments</w:t>
+        <w:t xml:space="preserve">Master Your Scales and Instrument</w:t>
       </w:r>
       <w:r>
         <w:rPr>
@@ -1936,7 +1936,7 @@
           <w:rFonts w:ascii="Times New Roman" w:hAnsi="Times New Roman" w:cs="Times New Roman" w:eastAsia="Times New Roman"/>
           <w:highlight w:val="none"/>
         </w:rPr>
-        <w:t xml:space="preserve">Triads</w:t>
+        <w:t xml:space="preserve">Diatonic Triads</w:t>
       </w:r>
       <w:r>
         <w:rPr>
@@ -1970,7 +1970,7 @@
           <w:rFonts w:ascii="Times New Roman" w:hAnsi="Times New Roman" w:cs="Times New Roman" w:eastAsia="Times New Roman"/>
           <w:highlight w:val="none"/>
         </w:rPr>
-        <w:t xml:space="preserve">7th Chords</w:t>
+        <w:t xml:space="preserve">Diatonic 7th Chords</w:t>
       </w:r>
       <w:r>
         <w:rPr>

</xml_diff>